<commit_message>
Add minutes of the mettings and add a dialog informing about offline mode in the app
</commit_message>
<xml_diff>
--- a/SupportingDocs/MSc Project Dissertation (mat78).docx
+++ b/SupportingDocs/MSc Project Dissertation (mat78).docx
@@ -565,18 +565,48 @@
           <w:sz w:val="22"/>
           <w:szCs w:val="22"/>
         </w:rPr>
-        <w:t xml:space="preserve"> dd/mm/</w:t>
-      </w:r>
-      <w:proofErr w:type="spellStart"/>
+        <w:t xml:space="preserve"> </w:t>
+      </w:r>
       <w:r>
         <w:rPr>
           <w:rFonts w:ascii="Calibri" w:hAnsi="Calibri" w:cs="Calibri"/>
           <w:sz w:val="22"/>
           <w:szCs w:val="22"/>
         </w:rPr>
-        <w:t>yy</w:t>
-      </w:r>
-      <w:proofErr w:type="spellEnd"/>
+        <w:t>04</w:t>
+      </w:r>
+      <w:r>
+        <w:rPr>
+          <w:rFonts w:ascii="Calibri" w:hAnsi="Calibri" w:cs="Calibri"/>
+          <w:sz w:val="22"/>
+          <w:szCs w:val="22"/>
+        </w:rPr>
+        <w:t>/</w:t>
+      </w:r>
+      <w:r>
+        <w:rPr>
+          <w:rFonts w:ascii="Calibri" w:hAnsi="Calibri" w:cs="Calibri"/>
+          <w:sz w:val="22"/>
+          <w:szCs w:val="22"/>
+        </w:rPr>
+        <w:t>09</w:t>
+      </w:r>
+      <w:r>
+        <w:rPr>
+          <w:rFonts w:ascii="Calibri" w:hAnsi="Calibri" w:cs="Calibri"/>
+          <w:sz w:val="22"/>
+          <w:szCs w:val="22"/>
+        </w:rPr>
+        <w:t>/</w:t>
+      </w:r>
+      <w:r>
+        <w:rPr>
+          <w:rFonts w:ascii="Calibri" w:hAnsi="Calibri" w:cs="Calibri"/>
+          <w:sz w:val="22"/>
+          <w:szCs w:val="22"/>
+        </w:rPr>
+        <w:t>2024</w:t>
+      </w:r>
     </w:p>
     <w:p>
       <w:pPr>
@@ -700,6 +730,12 @@
         </w:rPr>
         <w:t>cknowledgement</w:t>
       </w:r>
+      <w:r>
+        <w:rPr>
+          <w:rFonts w:ascii="Calibri" w:hAnsi="Calibri" w:cs="Calibri"/>
+        </w:rPr>
+        <w:t>s</w:t>
+      </w:r>
     </w:p>
     <w:p>
       <w:pPr>
@@ -713,9 +749,233 @@
         <w:rPr>
           <w:rFonts w:ascii="Calibri" w:hAnsi="Calibri" w:cs="Calibri"/>
           <w:sz w:val="24"/>
-        </w:rPr>
-        <w:br w:type="page"/>
-      </w:r>
+          <w:szCs w:val="24"/>
+        </w:rPr>
+        <w:t>I am extremely grateful to my project supervisor, Yasir Salem for his constant and extremely valuable help during the creation of my final work and for dedicating his time during weekly meetings during, which allowed me to receive insightful and accurate suggestions.</w:t>
+      </w:r>
+      <w:r>
+        <w:rPr>
+          <w:rFonts w:ascii="Calibri" w:hAnsi="Calibri" w:cs="Calibri"/>
+          <w:sz w:val="24"/>
+          <w:szCs w:val="24"/>
+        </w:rPr>
+        <w:t xml:space="preserve"> </w:t>
+      </w:r>
+    </w:p>
+    <w:p>
+      <w:pPr>
+        <w:rPr>
+          <w:rFonts w:ascii="Calibri" w:hAnsi="Calibri" w:cs="Calibri"/>
+          <w:sz w:val="24"/>
+          <w:szCs w:val="24"/>
+        </w:rPr>
+      </w:pPr>
+      <w:r>
+        <w:rPr>
+          <w:rFonts w:ascii="Calibri" w:hAnsi="Calibri" w:cs="Calibri"/>
+          <w:sz w:val="24"/>
+          <w:szCs w:val="24"/>
+        </w:rPr>
+        <w:t>In addition, I would like to express my appreciation to my friends and relatives who supported me in moments of doubt which ultimately allowed me to complete my work.</w:t>
+      </w:r>
+    </w:p>
+    <w:p>
+      <w:pPr>
+        <w:rPr>
+          <w:rFonts w:ascii="Calibri" w:hAnsi="Calibri" w:cs="Calibri"/>
+          <w:sz w:val="24"/>
+          <w:szCs w:val="24"/>
+        </w:rPr>
+      </w:pPr>
+    </w:p>
+    <w:p>
+      <w:pPr>
+        <w:rPr>
+          <w:rFonts w:ascii="Calibri" w:hAnsi="Calibri" w:cs="Calibri"/>
+          <w:sz w:val="24"/>
+          <w:szCs w:val="24"/>
+        </w:rPr>
+      </w:pPr>
+    </w:p>
+    <w:p>
+      <w:pPr>
+        <w:rPr>
+          <w:rFonts w:ascii="Calibri" w:hAnsi="Calibri" w:cs="Calibri"/>
+          <w:sz w:val="24"/>
+          <w:szCs w:val="24"/>
+        </w:rPr>
+      </w:pPr>
+    </w:p>
+    <w:p>
+      <w:pPr>
+        <w:rPr>
+          <w:rFonts w:ascii="Calibri" w:hAnsi="Calibri" w:cs="Calibri"/>
+          <w:sz w:val="24"/>
+          <w:szCs w:val="24"/>
+        </w:rPr>
+      </w:pPr>
+    </w:p>
+    <w:p>
+      <w:pPr>
+        <w:rPr>
+          <w:rFonts w:ascii="Calibri" w:hAnsi="Calibri" w:cs="Calibri"/>
+          <w:sz w:val="24"/>
+          <w:szCs w:val="24"/>
+        </w:rPr>
+      </w:pPr>
+    </w:p>
+    <w:p>
+      <w:pPr>
+        <w:rPr>
+          <w:rFonts w:ascii="Calibri" w:hAnsi="Calibri" w:cs="Calibri"/>
+          <w:sz w:val="24"/>
+          <w:szCs w:val="24"/>
+        </w:rPr>
+      </w:pPr>
+    </w:p>
+    <w:p>
+      <w:pPr>
+        <w:rPr>
+          <w:rFonts w:ascii="Calibri" w:hAnsi="Calibri" w:cs="Calibri"/>
+          <w:sz w:val="24"/>
+          <w:szCs w:val="24"/>
+        </w:rPr>
+      </w:pPr>
+    </w:p>
+    <w:p>
+      <w:pPr>
+        <w:rPr>
+          <w:rFonts w:ascii="Calibri" w:hAnsi="Calibri" w:cs="Calibri"/>
+          <w:sz w:val="24"/>
+          <w:szCs w:val="24"/>
+        </w:rPr>
+      </w:pPr>
+    </w:p>
+    <w:p>
+      <w:pPr>
+        <w:rPr>
+          <w:rFonts w:ascii="Calibri" w:hAnsi="Calibri" w:cs="Calibri"/>
+          <w:sz w:val="24"/>
+          <w:szCs w:val="24"/>
+        </w:rPr>
+      </w:pPr>
+    </w:p>
+    <w:p>
+      <w:pPr>
+        <w:rPr>
+          <w:rFonts w:ascii="Calibri" w:hAnsi="Calibri" w:cs="Calibri"/>
+          <w:sz w:val="24"/>
+          <w:szCs w:val="24"/>
+        </w:rPr>
+      </w:pPr>
+    </w:p>
+    <w:p>
+      <w:pPr>
+        <w:rPr>
+          <w:rFonts w:ascii="Calibri" w:hAnsi="Calibri" w:cs="Calibri"/>
+          <w:sz w:val="24"/>
+          <w:szCs w:val="24"/>
+        </w:rPr>
+      </w:pPr>
+    </w:p>
+    <w:p>
+      <w:pPr>
+        <w:rPr>
+          <w:rFonts w:ascii="Calibri" w:hAnsi="Calibri" w:cs="Calibri"/>
+          <w:sz w:val="24"/>
+          <w:szCs w:val="24"/>
+        </w:rPr>
+      </w:pPr>
+    </w:p>
+    <w:p>
+      <w:pPr>
+        <w:rPr>
+          <w:rFonts w:ascii="Calibri" w:hAnsi="Calibri" w:cs="Calibri"/>
+          <w:sz w:val="24"/>
+          <w:szCs w:val="24"/>
+        </w:rPr>
+      </w:pPr>
+    </w:p>
+    <w:p>
+      <w:pPr>
+        <w:rPr>
+          <w:rFonts w:ascii="Calibri" w:hAnsi="Calibri" w:cs="Calibri"/>
+          <w:sz w:val="24"/>
+          <w:szCs w:val="24"/>
+        </w:rPr>
+      </w:pPr>
+    </w:p>
+    <w:p>
+      <w:pPr>
+        <w:rPr>
+          <w:rFonts w:ascii="Calibri" w:hAnsi="Calibri" w:cs="Calibri"/>
+          <w:sz w:val="24"/>
+          <w:szCs w:val="24"/>
+        </w:rPr>
+      </w:pPr>
+    </w:p>
+    <w:p>
+      <w:pPr>
+        <w:rPr>
+          <w:rFonts w:ascii="Calibri" w:hAnsi="Calibri" w:cs="Calibri"/>
+          <w:sz w:val="24"/>
+          <w:szCs w:val="24"/>
+        </w:rPr>
+      </w:pPr>
+    </w:p>
+    <w:p>
+      <w:pPr>
+        <w:rPr>
+          <w:rFonts w:ascii="Calibri" w:hAnsi="Calibri" w:cs="Calibri"/>
+          <w:sz w:val="24"/>
+          <w:szCs w:val="24"/>
+        </w:rPr>
+      </w:pPr>
+    </w:p>
+    <w:p>
+      <w:pPr>
+        <w:rPr>
+          <w:rFonts w:ascii="Calibri" w:hAnsi="Calibri" w:cs="Calibri"/>
+          <w:sz w:val="24"/>
+          <w:szCs w:val="24"/>
+        </w:rPr>
+      </w:pPr>
+    </w:p>
+    <w:p>
+      <w:pPr>
+        <w:rPr>
+          <w:rFonts w:ascii="Calibri" w:hAnsi="Calibri" w:cs="Calibri"/>
+          <w:sz w:val="24"/>
+          <w:szCs w:val="24"/>
+        </w:rPr>
+      </w:pPr>
+    </w:p>
+    <w:p>
+      <w:pPr>
+        <w:rPr>
+          <w:rFonts w:ascii="Calibri" w:hAnsi="Calibri" w:cs="Calibri"/>
+          <w:sz w:val="24"/>
+          <w:szCs w:val="24"/>
+        </w:rPr>
+      </w:pPr>
+    </w:p>
+    <w:p>
+      <w:pPr>
+        <w:rPr>
+          <w:rFonts w:ascii="Calibri" w:hAnsi="Calibri" w:cs="Calibri"/>
+          <w:sz w:val="24"/>
+          <w:szCs w:val="24"/>
+        </w:rPr>
+      </w:pPr>
+    </w:p>
+    <w:p>
+      <w:pPr>
+        <w:rPr>
+          <w:rFonts w:ascii="Calibri" w:hAnsi="Calibri" w:cs="Calibri"/>
+          <w:sz w:val="24"/>
+          <w:szCs w:val="24"/>
+        </w:rPr>
+      </w:pPr>
     </w:p>
     <w:sdt>
       <w:sdtPr>
@@ -1575,11 +1835,78 @@
     </w:p>
     <w:p>
       <w:pPr>
-        <w:rPr>
-          <w:rFonts w:ascii="Calibri" w:hAnsi="Calibri" w:cs="Calibri"/>
-        </w:rPr>
-      </w:pPr>
-    </w:p>
+        <w:pStyle w:val="Heading2"/>
+        <w:numPr>
+          <w:ilvl w:val="1"/>
+          <w:numId w:val="8"/>
+        </w:numPr>
+        <w:spacing w:line="360" w:lineRule="auto"/>
+      </w:pPr>
+      <w:r>
+        <w:t>Project Background</w:t>
+      </w:r>
+    </w:p>
+    <w:p>
+      <w:r>
+        <w:t>Travelling has become a common and popular activity all over the world. People, by discovering new corners of the world, experience new sensations and pleasures, but also learn many useful things. A person who is travelling or planning to travel must, first of all, demonstrate resourcefulness and self-discipline to organize a detailed trip plan and what to remember before setting off on a journey. In addition to strengthening soft skills, a person travelling learns about new, foreign cultures and customs, which is a great way to learn tolerance through experiencing and observing the lives of other people</w:t>
+      </w:r>
+      <w:r>
+        <w:t xml:space="preserve"> []</w:t>
+      </w:r>
+      <w:r>
+        <w:t>. At the same time, we learn foreign languages ​​and make new acquaintances that complement the idea of ​​travelling. It also has a positive psychological dimension because, as studies show, it also improves mood and reduces the risk of suffering from depression</w:t>
+      </w:r>
+      <w:r>
+        <w:t xml:space="preserve"> []</w:t>
+      </w:r>
+      <w:r>
+        <w:t>.</w:t>
+      </w:r>
+      <w:r>
+        <w:t xml:space="preserve"> </w:t>
+      </w:r>
+      <w:r>
+        <w:t>However, for some people, visiting new places can be associated with a stressful and difficult atmosphere before and during the trip. This may be related to previous, negative feelings from previous expeditions or significant events taking place in the world such as armed conflicts or pandemics. Some of the best and proven techniques that will allow a fearful person to overcome their fear of travelling are to thoroughly familiarize themselves with the characteristics of the destination and carefully plan the trip, which will be a good way to visualize the future trip. However, regardless of whether a person is worried about travelling or not, the techniques mentioned are good practices that will not only allow the trip to go more smoothly but also help avoid disappointment or dissatisfaction resulting from false expectations regarding the destination. Good planning and research also potentially allow for saving money by searching for the types of attractions and accommodations that will best fit the specific financial situation of the traveller</w:t>
+      </w:r>
+      <w:r>
+        <w:t>.</w:t>
+      </w:r>
+      <w:r>
+        <w:t xml:space="preserve"> </w:t>
+      </w:r>
+      <w:r>
+        <w:t>There are many different ways to accurately perform these procedures. Due to the wide availability of smartphones, having a mobile application that will facilitate activities related to planning and taking a trip is a convenient and useful solution. At the user's fingertips, they can have the most important functions strictly related to travelling to assist during the expedition. For this purpose, "TravelBuddy" was created. It is a mobile application for the Android platform [], which, due to its extensive functions, is able to assist travellers and aid in activities related to managing and planning their trips.</w:t>
+      </w:r>
+    </w:p>
+    <w:p>
+      <w:pPr>
+        <w:pStyle w:val="Heading2"/>
+        <w:numPr>
+          <w:ilvl w:val="1"/>
+          <w:numId w:val="8"/>
+        </w:numPr>
+      </w:pPr>
+      <w:r>
+        <w:t>Motivatio</w:t>
+      </w:r>
+      <w:r>
+        <w:t>n</w:t>
+      </w:r>
+    </w:p>
+    <w:p/>
+    <w:p>
+      <w:pPr>
+        <w:pStyle w:val="Heading2"/>
+        <w:numPr>
+          <w:ilvl w:val="1"/>
+          <w:numId w:val="8"/>
+        </w:numPr>
+      </w:pPr>
+      <w:r>
+        <w:t>Aims and Objectives</w:t>
+      </w:r>
+    </w:p>
+    <w:p/>
     <w:p>
       <w:pPr>
         <w:pStyle w:val="ChapterHeading"/>
@@ -2408,6 +2735,232 @@
     </w:lvl>
   </w:abstractNum>
   <w:abstractNum w:abstractNumId="1" w15:restartNumberingAfterBreak="0">
+    <w:nsid w:val="1032789A"/>
+    <w:multiLevelType w:val="multilevel"/>
+    <w:tmpl w:val="20501658"/>
+    <w:lvl w:ilvl="0">
+      <w:start w:val="1"/>
+      <w:numFmt w:val="decimal"/>
+      <w:lvlText w:val="%1"/>
+      <w:lvlJc w:val="left"/>
+      <w:pPr>
+        <w:ind w:left="390" w:hanging="390"/>
+      </w:pPr>
+      <w:rPr>
+        <w:rFonts w:hint="default"/>
+      </w:rPr>
+    </w:lvl>
+    <w:lvl w:ilvl="1">
+      <w:start w:val="1"/>
+      <w:numFmt w:val="decimal"/>
+      <w:lvlText w:val="%1.%2"/>
+      <w:lvlJc w:val="left"/>
+      <w:pPr>
+        <w:ind w:left="390" w:hanging="390"/>
+      </w:pPr>
+      <w:rPr>
+        <w:rFonts w:hint="default"/>
+      </w:rPr>
+    </w:lvl>
+    <w:lvl w:ilvl="2">
+      <w:start w:val="1"/>
+      <w:numFmt w:val="decimal"/>
+      <w:lvlText w:val="%1.%2.%3"/>
+      <w:lvlJc w:val="left"/>
+      <w:pPr>
+        <w:ind w:left="720" w:hanging="720"/>
+      </w:pPr>
+      <w:rPr>
+        <w:rFonts w:hint="default"/>
+      </w:rPr>
+    </w:lvl>
+    <w:lvl w:ilvl="3">
+      <w:start w:val="1"/>
+      <w:numFmt w:val="decimal"/>
+      <w:lvlText w:val="%1.%2.%3.%4"/>
+      <w:lvlJc w:val="left"/>
+      <w:pPr>
+        <w:ind w:left="720" w:hanging="720"/>
+      </w:pPr>
+      <w:rPr>
+        <w:rFonts w:hint="default"/>
+      </w:rPr>
+    </w:lvl>
+    <w:lvl w:ilvl="4">
+      <w:start w:val="1"/>
+      <w:numFmt w:val="decimal"/>
+      <w:lvlText w:val="%1.%2.%3.%4.%5"/>
+      <w:lvlJc w:val="left"/>
+      <w:pPr>
+        <w:ind w:left="1080" w:hanging="1080"/>
+      </w:pPr>
+      <w:rPr>
+        <w:rFonts w:hint="default"/>
+      </w:rPr>
+    </w:lvl>
+    <w:lvl w:ilvl="5">
+      <w:start w:val="1"/>
+      <w:numFmt w:val="decimal"/>
+      <w:lvlText w:val="%1.%2.%3.%4.%5.%6"/>
+      <w:lvlJc w:val="left"/>
+      <w:pPr>
+        <w:ind w:left="1080" w:hanging="1080"/>
+      </w:pPr>
+      <w:rPr>
+        <w:rFonts w:hint="default"/>
+      </w:rPr>
+    </w:lvl>
+    <w:lvl w:ilvl="6">
+      <w:start w:val="1"/>
+      <w:numFmt w:val="decimal"/>
+      <w:lvlText w:val="%1.%2.%3.%4.%5.%6.%7"/>
+      <w:lvlJc w:val="left"/>
+      <w:pPr>
+        <w:ind w:left="1440" w:hanging="1440"/>
+      </w:pPr>
+      <w:rPr>
+        <w:rFonts w:hint="default"/>
+      </w:rPr>
+    </w:lvl>
+    <w:lvl w:ilvl="7">
+      <w:start w:val="1"/>
+      <w:numFmt w:val="decimal"/>
+      <w:lvlText w:val="%1.%2.%3.%4.%5.%6.%7.%8"/>
+      <w:lvlJc w:val="left"/>
+      <w:pPr>
+        <w:ind w:left="1440" w:hanging="1440"/>
+      </w:pPr>
+      <w:rPr>
+        <w:rFonts w:hint="default"/>
+      </w:rPr>
+    </w:lvl>
+    <w:lvl w:ilvl="8">
+      <w:start w:val="1"/>
+      <w:numFmt w:val="decimal"/>
+      <w:lvlText w:val="%1.%2.%3.%4.%5.%6.%7.%8.%9"/>
+      <w:lvlJc w:val="left"/>
+      <w:pPr>
+        <w:ind w:left="1800" w:hanging="1800"/>
+      </w:pPr>
+      <w:rPr>
+        <w:rFonts w:hint="default"/>
+      </w:rPr>
+    </w:lvl>
+  </w:abstractNum>
+  <w:abstractNum w:abstractNumId="2" w15:restartNumberingAfterBreak="0">
+    <w:nsid w:val="15AC2339"/>
+    <w:multiLevelType w:val="multilevel"/>
+    <w:tmpl w:val="F6800E54"/>
+    <w:lvl w:ilvl="0">
+      <w:start w:val="1"/>
+      <w:numFmt w:val="decimal"/>
+      <w:lvlText w:val="%1."/>
+      <w:lvlJc w:val="left"/>
+      <w:pPr>
+        <w:ind w:left="390" w:hanging="390"/>
+      </w:pPr>
+      <w:rPr>
+        <w:rFonts w:hint="default"/>
+      </w:rPr>
+    </w:lvl>
+    <w:lvl w:ilvl="1">
+      <w:start w:val="1"/>
+      <w:numFmt w:val="decimal"/>
+      <w:lvlText w:val="%1.%2."/>
+      <w:lvlJc w:val="left"/>
+      <w:pPr>
+        <w:ind w:left="720" w:hanging="720"/>
+      </w:pPr>
+      <w:rPr>
+        <w:rFonts w:hint="default"/>
+      </w:rPr>
+    </w:lvl>
+    <w:lvl w:ilvl="2">
+      <w:start w:val="1"/>
+      <w:numFmt w:val="decimal"/>
+      <w:lvlText w:val="%1.%2.%3."/>
+      <w:lvlJc w:val="left"/>
+      <w:pPr>
+        <w:ind w:left="720" w:hanging="720"/>
+      </w:pPr>
+      <w:rPr>
+        <w:rFonts w:hint="default"/>
+      </w:rPr>
+    </w:lvl>
+    <w:lvl w:ilvl="3">
+      <w:start w:val="1"/>
+      <w:numFmt w:val="decimal"/>
+      <w:lvlText w:val="%1.%2.%3.%4."/>
+      <w:lvlJc w:val="left"/>
+      <w:pPr>
+        <w:ind w:left="1080" w:hanging="1080"/>
+      </w:pPr>
+      <w:rPr>
+        <w:rFonts w:hint="default"/>
+      </w:rPr>
+    </w:lvl>
+    <w:lvl w:ilvl="4">
+      <w:start w:val="1"/>
+      <w:numFmt w:val="decimal"/>
+      <w:lvlText w:val="%1.%2.%3.%4.%5."/>
+      <w:lvlJc w:val="left"/>
+      <w:pPr>
+        <w:ind w:left="1080" w:hanging="1080"/>
+      </w:pPr>
+      <w:rPr>
+        <w:rFonts w:hint="default"/>
+      </w:rPr>
+    </w:lvl>
+    <w:lvl w:ilvl="5">
+      <w:start w:val="1"/>
+      <w:numFmt w:val="decimal"/>
+      <w:lvlText w:val="%1.%2.%3.%4.%5.%6."/>
+      <w:lvlJc w:val="left"/>
+      <w:pPr>
+        <w:ind w:left="1440" w:hanging="1440"/>
+      </w:pPr>
+      <w:rPr>
+        <w:rFonts w:hint="default"/>
+      </w:rPr>
+    </w:lvl>
+    <w:lvl w:ilvl="6">
+      <w:start w:val="1"/>
+      <w:numFmt w:val="decimal"/>
+      <w:lvlText w:val="%1.%2.%3.%4.%5.%6.%7."/>
+      <w:lvlJc w:val="left"/>
+      <w:pPr>
+        <w:ind w:left="1440" w:hanging="1440"/>
+      </w:pPr>
+      <w:rPr>
+        <w:rFonts w:hint="default"/>
+      </w:rPr>
+    </w:lvl>
+    <w:lvl w:ilvl="7">
+      <w:start w:val="1"/>
+      <w:numFmt w:val="decimal"/>
+      <w:lvlText w:val="%1.%2.%3.%4.%5.%6.%7.%8."/>
+      <w:lvlJc w:val="left"/>
+      <w:pPr>
+        <w:ind w:left="1800" w:hanging="1800"/>
+      </w:pPr>
+      <w:rPr>
+        <w:rFonts w:hint="default"/>
+      </w:rPr>
+    </w:lvl>
+    <w:lvl w:ilvl="8">
+      <w:start w:val="1"/>
+      <w:numFmt w:val="decimal"/>
+      <w:lvlText w:val="%1.%2.%3.%4.%5.%6.%7.%8.%9."/>
+      <w:lvlJc w:val="left"/>
+      <w:pPr>
+        <w:ind w:left="1800" w:hanging="1800"/>
+      </w:pPr>
+      <w:rPr>
+        <w:rFonts w:hint="default"/>
+      </w:rPr>
+    </w:lvl>
+  </w:abstractNum>
+  <w:abstractNum w:abstractNumId="3" w15:restartNumberingAfterBreak="0">
     <w:nsid w:val="249B0048"/>
     <w:multiLevelType w:val="hybridMultilevel"/>
     <w:tmpl w:val="1324CBEC"/>
@@ -2520,7 +3073,7 @@
       </w:rPr>
     </w:lvl>
   </w:abstractNum>
-  <w:abstractNum w:abstractNumId="2" w15:restartNumberingAfterBreak="0">
+  <w:abstractNum w:abstractNumId="4" w15:restartNumberingAfterBreak="0">
     <w:nsid w:val="2E232C7A"/>
     <w:multiLevelType w:val="hybridMultilevel"/>
     <w:tmpl w:val="EFF641C2"/>
@@ -2660,7 +3213,7 @@
       </w:rPr>
     </w:lvl>
   </w:abstractNum>
-  <w:abstractNum w:abstractNumId="3" w15:restartNumberingAfterBreak="0">
+  <w:abstractNum w:abstractNumId="5" w15:restartNumberingAfterBreak="0">
     <w:nsid w:val="3E295926"/>
     <w:multiLevelType w:val="hybridMultilevel"/>
     <w:tmpl w:val="8B8C2354"/>
@@ -2773,7 +3326,7 @@
       </w:rPr>
     </w:lvl>
   </w:abstractNum>
-  <w:abstractNum w:abstractNumId="4" w15:restartNumberingAfterBreak="0">
+  <w:abstractNum w:abstractNumId="6" w15:restartNumberingAfterBreak="0">
     <w:nsid w:val="49EC3929"/>
     <w:multiLevelType w:val="hybridMultilevel"/>
     <w:tmpl w:val="65E0BE9C"/>
@@ -2863,7 +3416,7 @@
       </w:pPr>
     </w:lvl>
   </w:abstractNum>
-  <w:abstractNum w:abstractNumId="5" w15:restartNumberingAfterBreak="0">
+  <w:abstractNum w:abstractNumId="7" w15:restartNumberingAfterBreak="0">
     <w:nsid w:val="79C41B43"/>
     <w:multiLevelType w:val="hybridMultilevel"/>
     <w:tmpl w:val="21926292"/>
@@ -2980,19 +3533,25 @@
     <w:abstractNumId w:val="0"/>
   </w:num>
   <w:num w:numId="2" w16cid:durableId="65344466">
+    <w:abstractNumId w:val="7"/>
+  </w:num>
+  <w:num w:numId="3" w16cid:durableId="765925595">
+    <w:abstractNumId w:val="6"/>
+  </w:num>
+  <w:num w:numId="4" w16cid:durableId="2014645519">
+    <w:abstractNumId w:val="3"/>
+  </w:num>
+  <w:num w:numId="5" w16cid:durableId="1856268555">
+    <w:abstractNumId w:val="4"/>
+  </w:num>
+  <w:num w:numId="6" w16cid:durableId="1388605352">
     <w:abstractNumId w:val="5"/>
   </w:num>
-  <w:num w:numId="3" w16cid:durableId="765925595">
-    <w:abstractNumId w:val="4"/>
-  </w:num>
-  <w:num w:numId="4" w16cid:durableId="2014645519">
+  <w:num w:numId="7" w16cid:durableId="1360860557">
     <w:abstractNumId w:val="1"/>
   </w:num>
-  <w:num w:numId="5" w16cid:durableId="1856268555">
+  <w:num w:numId="8" w16cid:durableId="261842726">
     <w:abstractNumId w:val="2"/>
-  </w:num>
-  <w:num w:numId="6" w16cid:durableId="1388605352">
-    <w:abstractNumId w:val="3"/>
   </w:num>
 </w:numbering>
 </file>
@@ -3420,6 +3979,28 @@
       <w:szCs w:val="32"/>
     </w:rPr>
   </w:style>
+  <w:style w:type="paragraph" w:styleId="Heading2">
+    <w:name w:val="heading 2"/>
+    <w:basedOn w:val="Normal"/>
+    <w:next w:val="Normal"/>
+    <w:link w:val="Heading2Char"/>
+    <w:uiPriority w:val="9"/>
+    <w:unhideWhenUsed/>
+    <w:qFormat/>
+    <w:rsid w:val="00BC08DA"/>
+    <w:pPr>
+      <w:keepNext/>
+      <w:keepLines/>
+      <w:spacing w:before="40" w:after="0"/>
+      <w:outlineLvl w:val="1"/>
+    </w:pPr>
+    <w:rPr>
+      <w:rFonts w:asciiTheme="majorHAnsi" w:eastAsiaTheme="majorEastAsia" w:hAnsiTheme="majorHAnsi" w:cstheme="majorBidi"/>
+      <w:color w:val="2E74B5" w:themeColor="accent1" w:themeShade="BF"/>
+      <w:sz w:val="26"/>
+      <w:szCs w:val="26"/>
+    </w:rPr>
+  </w:style>
   <w:style w:type="character" w:default="1" w:styleId="DefaultParagraphFont">
     <w:name w:val="Default Paragraph Font"/>
     <w:uiPriority w:val="1"/>
@@ -3733,6 +4314,19 @@
       <w:lang w:eastAsia="en-GB"/>
     </w:rPr>
   </w:style>
+  <w:style w:type="character" w:customStyle="1" w:styleId="Heading2Char">
+    <w:name w:val="Heading 2 Char"/>
+    <w:basedOn w:val="DefaultParagraphFont"/>
+    <w:link w:val="Heading2"/>
+    <w:uiPriority w:val="9"/>
+    <w:rsid w:val="00BC08DA"/>
+    <w:rPr>
+      <w:rFonts w:asciiTheme="majorHAnsi" w:eastAsiaTheme="majorEastAsia" w:hAnsiTheme="majorHAnsi" w:cstheme="majorBidi"/>
+      <w:color w:val="2E74B5" w:themeColor="accent1" w:themeShade="BF"/>
+      <w:sz w:val="26"/>
+      <w:szCs w:val="26"/>
+    </w:rPr>
+  </w:style>
 </w:styles>
 </file>
 

</xml_diff>